<commit_message>
added more scanned invoices
</commit_message>
<xml_diff>
--- a/InvoiceBot/InvoiceGeneration/blankTemplates/InvoiceSample1.docx
+++ b/InvoiceBot/InvoiceGeneration/blankTemplates/InvoiceSample1.docx
@@ -39,12 +39,23 @@
         <w:rPr>
           <w:lang w:val="en-US"/>
         </w:rPr>
-        <w:t xml:space="preserve"> Name                                               Billed To :</w:t>
+        <w:t xml:space="preserve"> Name</w:t>
+      </w:r>
+      <w:r>
+        <w:rPr>
+          <w:lang w:val="en-US"/>
+        </w:rPr>
+        <w:t>:</w:t>
+      </w:r>
+      <w:r>
+        <w:rPr>
+          <w:lang w:val="en-US"/>
+        </w:rPr>
+        <w:t xml:space="preserve">                                               Billed To :</w:t>
       </w:r>
     </w:p>
     <w:p>
       <w:pPr>
-        <w:ind w:left="1440" w:firstLine="720"/>
         <w:rPr>
           <w:lang w:val="en-US"/>
         </w:rPr>
@@ -53,7 +64,7 @@
         <w:rPr>
           <w:lang w:val="en-US"/>
         </w:rPr>
-        <w:t xml:space="preserve">                                                                                                                                                                                                                              </w:t>
+        <w:t xml:space="preserve"> </w:t>
       </w:r>
     </w:p>
     <w:p>
@@ -66,16 +77,113 @@
         <w:rPr>
           <w:lang w:val="en-US"/>
         </w:rPr>
-        <w:t xml:space="preserve">                                                                                                                                        </w:t>
+        <w:t xml:space="preserve">Company </w:t>
+      </w:r>
+      <w:r>
+        <w:rPr>
+          <w:lang w:val="en-US"/>
+        </w:rPr>
+        <w:t xml:space="preserve">Address </w:t>
+      </w:r>
+      <w:r>
+        <w:rPr>
+          <w:lang w:val="en-US"/>
+        </w:rPr>
+        <w:t xml:space="preserve">: </w:t>
+      </w:r>
+      <w:r>
+        <w:rPr>
+          <w:lang w:val="en-US"/>
+        </w:rPr>
+        <w:t xml:space="preserve">                                                                                                   </w:t>
+      </w:r>
+      <w:r>
+        <w:rPr>
+          <w:lang w:val="en-US"/>
+        </w:rPr>
+        <w:t>Address</w:t>
+      </w:r>
+      <w:r>
+        <w:rPr>
+          <w:lang w:val="en-US"/>
+        </w:rPr>
+        <w:t xml:space="preserve"> :</w:t>
+      </w:r>
+      <w:r>
+        <w:rPr>
+          <w:lang w:val="en-US"/>
+        </w:rPr>
+        <w:br/>
       </w:r>
     </w:p>
     <w:p>
       <w:pPr>
-        <w:pStyle w:val="Heading1"/>
         <w:rPr>
           <w:lang w:val="en-US"/>
         </w:rPr>
       </w:pPr>
+      <w:r>
+        <w:rPr>
+          <w:lang w:val="en-US"/>
+        </w:rPr>
+        <w:t>Contact Number</w:t>
+      </w:r>
+      <w:r>
+        <w:rPr>
+          <w:lang w:val="en-US"/>
+        </w:rPr>
+        <w:t xml:space="preserve"> :                                                                              </w:t>
+      </w:r>
+      <w:r>
+        <w:rPr>
+          <w:lang w:val="en-US"/>
+        </w:rPr>
+        <w:t xml:space="preserve">                         </w:t>
+      </w:r>
+      <w:r>
+        <w:rPr>
+          <w:lang w:val="en-US"/>
+        </w:rPr>
+        <w:t xml:space="preserve">Contact </w:t>
+      </w:r>
+      <w:r>
+        <w:rPr>
+          <w:lang w:val="en-US"/>
+        </w:rPr>
+        <w:t>Details:</w:t>
+      </w:r>
+    </w:p>
+    <w:p>
+      <w:pPr>
+        <w:rPr>
+          <w:lang w:val="en-US"/>
+        </w:rPr>
+      </w:pPr>
+      <w:r>
+        <w:rPr>
+          <w:lang w:val="en-US"/>
+        </w:rPr>
+        <w:t xml:space="preserve">                                              </w:t>
+      </w:r>
+      <w:r>
+        <w:rPr>
+          <w:lang w:val="en-US"/>
+        </w:rPr>
+        <w:t xml:space="preserve">                                                                                                                                                                                                                              </w:t>
+      </w:r>
+    </w:p>
+    <w:p>
+      <w:pPr>
+        <w:rPr>
+          <w:lang w:val="en-US"/>
+        </w:rPr>
+      </w:pPr>
+      <w:r>
+        <w:rPr>
+          <w:lang w:val="en-US"/>
+        </w:rPr>
+        <w:t xml:space="preserve">                                                                                                                                        </w:t>
+      </w:r>
     </w:p>
     <w:p>
       <w:pPr>
@@ -734,14 +842,6 @@
                 <w:lang w:val="en-US"/>
               </w:rPr>
               <w:t xml:space="preserve">R </w:t>
-            </w:r>
-            <w:r>
-              <w:rPr>
-                <w:b/>
-                <w:bCs/>
-                <w:lang w:val="en-US"/>
-              </w:rPr>
-              <w:t>{{Subtotals}}</w:t>
             </w:r>
           </w:p>
         </w:tc>

</xml_diff>